<commit_message>
add something about mutil thread
</commit_message>
<xml_diff>
--- a/interviewDoc/interviewDoc.docx
+++ b/interviewDoc/interviewDoc.docx
@@ -111,25 +111,7 @@
         <w:rPr>
           <w:rFonts w:hint="default"/>
         </w:rPr>
-        <w:t>－多个线程共享</w:t>
-      </w:r>
-      <w:r>
-        <w:rPr>
-          <w:rFonts w:hint="default"/>
-        </w:rPr>
-        <w:t>进程的</w:t>
-      </w:r>
-      <w:r>
-        <w:rPr>
-          <w:rFonts w:hint="default"/>
-        </w:rPr>
-        <w:t>资源</w:t>
-      </w:r>
-      <w:r>
-        <w:rPr>
-          <w:rFonts w:hint="default"/>
-        </w:rPr>
-        <w:t>，而多进程编程中创建子进程需要copy整个父进程的资源，</w:t>
+        <w:t>－多个线程共享进程的资源，而多进程编程中创建子进程需要copy整个父进程的资源，</w:t>
       </w:r>
     </w:p>
     <w:p>
@@ -158,316 +140,472 @@
           <w:rFonts w:hint="default"/>
         </w:rPr>
         <w:t>－多进程通信需要创建管道等，比较复杂。</w:t>
+      </w:r>
+    </w:p>
+    <w:p>
+      <w:pPr>
+        <w:pStyle w:val="4"/>
+        <w:rPr>
+          <w:rFonts w:hint="default"/>
+        </w:rPr>
+      </w:pPr>
+      <w:r>
+        <w:rPr>
+          <w:rFonts w:hint="default"/>
+        </w:rPr>
+        <w:t>－线程的术语</w:t>
+      </w:r>
+    </w:p>
+    <w:p>
+      <w:pPr>
+        <w:ind w:firstLine="420" w:firstLineChars="0"/>
+        <w:rPr>
+          <w:rFonts w:hint="default"/>
+        </w:rPr>
+      </w:pPr>
+      <w:r>
+        <w:rPr>
+          <w:rFonts w:hint="default"/>
+        </w:rPr>
+        <w:t>－并发:</w:t>
+      </w:r>
+    </w:p>
+    <w:p>
+      <w:pPr>
+        <w:ind w:firstLine="420" w:firstLineChars="0"/>
+        <w:rPr>
+          <w:rFonts w:hint="default"/>
+        </w:rPr>
+      </w:pPr>
+      <w:r>
+        <w:rPr>
+          <w:rFonts w:hint="default"/>
+        </w:rPr>
+        <w:t>同一时刻，只能有一条指令执行，但多个进程指令被快速轮换执行，使得在宏观上具有多个进程同时执行的效果。</w:t>
+      </w:r>
+    </w:p>
+    <w:p>
+      <w:pPr>
+        <w:rPr>
+          <w:rFonts w:hint="default"/>
+        </w:rPr>
+      </w:pPr>
+      <w:r>
+        <w:rPr>
+          <w:rFonts w:hint="default"/>
+        </w:rPr>
+        <w:t>特点：看起来同时发生，单核处理器。</w:t>
+      </w:r>
+    </w:p>
+    <w:p>
+      <w:pPr>
+        <w:ind w:firstLine="420" w:firstLineChars="0"/>
+        <w:rPr>
+          <w:rFonts w:hint="default"/>
+        </w:rPr>
+      </w:pPr>
+      <w:r>
+        <w:rPr>
+          <w:rFonts w:hint="default"/>
+        </w:rPr>
+        <w:t>－并行</w:t>
+      </w:r>
+    </w:p>
+    <w:p>
+      <w:pPr>
+        <w:ind w:firstLine="420" w:firstLineChars="0"/>
+        <w:rPr>
+          <w:rFonts w:hint="default"/>
+        </w:rPr>
+      </w:pPr>
+      <w:r>
+        <w:rPr>
+          <w:rFonts w:hint="default"/>
+        </w:rPr>
+        <w:t>同一时刻，有多条指令在多个处理器上同时执行。</w:t>
+      </w:r>
+    </w:p>
+    <w:p>
+      <w:pPr>
+        <w:ind w:firstLine="420" w:firstLineChars="0"/>
+        <w:rPr>
+          <w:rFonts w:hint="default"/>
+        </w:rPr>
+      </w:pPr>
+      <w:r>
+        <w:rPr>
+          <w:rFonts w:hint="default"/>
+        </w:rPr>
+        <w:t>特点：真正的同时发生，多核处理器。</w:t>
+      </w:r>
+    </w:p>
+    <w:p>
+      <w:pPr>
+        <w:ind w:firstLine="420" w:firstLineChars="0"/>
+        <w:rPr>
+          <w:rFonts w:hint="default"/>
+        </w:rPr>
+      </w:pPr>
+      <w:r>
+        <w:rPr>
+          <w:rFonts w:hint="default"/>
+        </w:rPr>
+        <w:t>－同步</w:t>
+      </w:r>
+    </w:p>
+    <w:p>
+      <w:pPr>
+        <w:ind w:firstLine="420" w:firstLineChars="0"/>
+        <w:rPr>
+          <w:rFonts w:hint="default"/>
+        </w:rPr>
+      </w:pPr>
+      <w:r>
+        <w:rPr>
+          <w:rFonts w:hint="default"/>
+        </w:rPr>
+        <w:t>彼此有依赖关系的调用不应该“同时发生”，而同步就是要阻止那些同时发生的事情。</w:t>
+      </w:r>
+    </w:p>
+    <w:p>
+      <w:pPr>
+        <w:ind w:firstLine="420" w:firstLineChars="0"/>
+        <w:rPr>
+          <w:rFonts w:hint="default"/>
+        </w:rPr>
+      </w:pPr>
+      <w:r>
+        <w:rPr>
+          <w:rFonts w:hint="default"/>
+        </w:rPr>
+        <w:t>－异步</w:t>
+      </w:r>
+    </w:p>
+    <w:p>
+      <w:pPr>
+        <w:ind w:firstLine="420" w:firstLineChars="0"/>
+        <w:rPr>
+          <w:rFonts w:hint="default"/>
+        </w:rPr>
+      </w:pPr>
+      <w:r>
+        <w:rPr>
+          <w:rFonts w:hint="default"/>
+        </w:rPr>
+        <w:t>任何俩个彼此独立的操作是异步的，它表明事情独立发生。</w:t>
+      </w:r>
+    </w:p>
+    <w:p>
+      <w:pPr>
+        <w:pStyle w:val="4"/>
+        <w:rPr>
+          <w:rFonts w:hint="default"/>
+        </w:rPr>
+      </w:pPr>
+      <w:r>
+        <w:rPr>
+          <w:rFonts w:hint="default"/>
+        </w:rPr>
+        <w:t>－线程的优势</w:t>
+      </w:r>
+    </w:p>
+    <w:p>
+      <w:pPr>
+        <w:ind w:firstLine="420" w:firstLineChars="0"/>
+        <w:rPr>
+          <w:rFonts w:hint="default"/>
+        </w:rPr>
+      </w:pPr>
+      <w:r>
+        <w:rPr>
+          <w:rFonts w:hint="default"/>
+        </w:rPr>
+        <w:t>１、在多处理器中开发程序的并行性</w:t>
+      </w:r>
+    </w:p>
+    <w:p>
+      <w:pPr>
+        <w:ind w:firstLine="420" w:firstLineChars="0"/>
+        <w:rPr>
+          <w:rFonts w:hint="default"/>
+        </w:rPr>
+      </w:pPr>
+      <w:r>
+        <w:rPr>
+          <w:rFonts w:hint="default"/>
+        </w:rPr>
+        <w:t>２、在等待慢速的IO操作时，程序可以执行其他操作，提高并发性</w:t>
+      </w:r>
+    </w:p>
+    <w:p>
+      <w:pPr>
+        <w:ind w:firstLine="420" w:firstLineChars="0"/>
+        <w:rPr>
+          <w:rFonts w:hint="default"/>
+        </w:rPr>
+      </w:pPr>
+      <w:r>
+        <w:rPr>
+          <w:rFonts w:hint="default"/>
+        </w:rPr>
+        <w:t>３、模块化的编程，能更清晰的表达程序中独立事件的关系，结构清晰</w:t>
+      </w:r>
+    </w:p>
+    <w:p>
+      <w:pPr>
+        <w:ind w:firstLine="420" w:firstLineChars="0"/>
+        <w:rPr>
+          <w:rFonts w:hint="default"/>
+        </w:rPr>
+      </w:pPr>
+      <w:r>
+        <w:rPr>
+          <w:rFonts w:hint="default"/>
+        </w:rPr>
+        <w:t>４、占用较少的系统资源（相对与多进程编程）</w:t>
+      </w:r>
+    </w:p>
+    <w:p>
+      <w:pPr>
+        <w:ind w:left="420" w:leftChars="0" w:firstLine="420" w:firstLineChars="0"/>
+        <w:rPr>
+          <w:rFonts w:hint="default"/>
+        </w:rPr>
+      </w:pPr>
+      <w:r>
+        <w:rPr>
+          <w:rFonts w:hint="default"/>
+          <w:b/>
+          <w:bCs/>
+        </w:rPr>
+        <w:t>多线程不一定多核处理器</w:t>
+      </w:r>
+    </w:p>
+    <w:p>
+      <w:pPr>
+        <w:rPr>
+          <w:rFonts w:hint="default"/>
+        </w:rPr>
+      </w:pPr>
+    </w:p>
+    <w:p>
+      <w:pPr>
+        <w:pStyle w:val="3"/>
+        <w:rPr>
+          <w:rFonts w:hint="default"/>
+        </w:rPr>
+      </w:pPr>
+      <w:r>
+        <w:rPr>
+          <w:rFonts w:hint="default"/>
+        </w:rPr>
+        <w:t>&lt;2&gt;创建新线程</w:t>
+      </w:r>
+    </w:p>
+    <w:p>
+      <w:pPr>
+        <w:pStyle w:val="4"/>
+        <w:rPr>
+          <w:rFonts w:hint="default"/>
+        </w:rPr>
+      </w:pPr>
+      <w:r>
+        <w:rPr>
+          <w:rFonts w:hint="default"/>
+        </w:rPr>
+        <w:t>－线程ID</w:t>
+      </w:r>
+    </w:p>
+    <w:p>
+      <w:pPr>
+        <w:pStyle w:val="4"/>
+        <w:rPr>
+          <w:rFonts w:hint="default"/>
+        </w:rPr>
+      </w:pPr>
+      <w:r>
+        <w:rPr>
+          <w:rFonts w:hint="default"/>
+        </w:rPr>
+        <w:t>－创建线程</w:t>
+      </w:r>
+    </w:p>
+    <w:p>
+      <w:pPr>
+        <w:rPr>
+          <w:rFonts w:hint="default"/>
+        </w:rPr>
+      </w:pPr>
+    </w:p>
+    <w:p>
+      <w:pPr>
+        <w:pStyle w:val="3"/>
+        <w:rPr>
+          <w:rFonts w:hint="default"/>
+        </w:rPr>
+      </w:pPr>
+      <w:r>
+        <w:rPr>
+          <w:rFonts w:hint="default"/>
+        </w:rPr>
+        <w:t>&lt;3&gt;线程的生命周期</w:t>
+      </w:r>
+    </w:p>
+    <w:p>
+      <w:pPr>
+        <w:pStyle w:val="4"/>
+        <w:rPr>
+          <w:rFonts w:hint="default"/>
+        </w:rPr>
+      </w:pPr>
+      <w:r>
+        <w:rPr>
+          <w:rFonts w:hint="default"/>
+        </w:rPr>
+        <w:t>－初始线程/</w:t>
+      </w:r>
+      <w:r>
+        <w:rPr>
+          <w:rFonts w:hint="default"/>
+        </w:rPr>
+        <w:t>主线程</w:t>
+      </w:r>
+    </w:p>
+    <w:p>
+      <w:pPr>
+        <w:pStyle w:val="4"/>
+        <w:rPr>
+          <w:rFonts w:hint="default"/>
+        </w:rPr>
+      </w:pPr>
+      <w:r>
+        <w:rPr>
+          <w:rFonts w:hint="default"/>
+        </w:rPr>
+        <w:t>－线程的四个基本状态</w:t>
+      </w:r>
+    </w:p>
+    <w:p>
+      <w:pPr>
+        <w:ind w:firstLine="420" w:firstLineChars="0"/>
+        <w:rPr>
+          <w:rFonts w:hint="default"/>
+        </w:rPr>
+      </w:pPr>
+      <w:r>
+        <w:rPr>
+          <w:rFonts w:hint="default"/>
+        </w:rPr>
+        <w:t>－就绪：线程能够运行，但在等待可用的处理器</w:t>
+      </w:r>
+    </w:p>
+    <w:p>
+      <w:pPr>
+        <w:ind w:firstLine="420" w:firstLineChars="0"/>
+        <w:rPr>
+          <w:rFonts w:hint="default"/>
+        </w:rPr>
+      </w:pPr>
+      <w:r>
+        <w:rPr>
+          <w:rFonts w:hint="default"/>
+        </w:rPr>
+        <w:t>－运行：线程正在运行，在多</w:t>
       </w:r>
       <w:bookmarkStart w:id="0" w:name="_GoBack"/>
       <w:bookmarkEnd w:id="0"/>
-    </w:p>
-    <w:p>
-      <w:pPr>
-        <w:pStyle w:val="4"/>
-        <w:rPr>
-          <w:rFonts w:hint="default"/>
-        </w:rPr>
-      </w:pPr>
-      <w:r>
-        <w:rPr>
-          <w:rFonts w:hint="default"/>
-        </w:rPr>
-        <w:t>－线程的术语</w:t>
-      </w:r>
-    </w:p>
-    <w:p>
-      <w:pPr>
-        <w:ind w:firstLine="420" w:firstLineChars="0"/>
-        <w:rPr>
-          <w:rFonts w:hint="default"/>
-        </w:rPr>
-      </w:pPr>
-      <w:r>
-        <w:rPr>
-          <w:rFonts w:hint="default"/>
-        </w:rPr>
-        <w:t>－并发:</w:t>
-      </w:r>
-    </w:p>
-    <w:p>
-      <w:pPr>
-        <w:ind w:firstLine="420" w:firstLineChars="0"/>
-        <w:rPr>
-          <w:rFonts w:hint="default"/>
-        </w:rPr>
-      </w:pPr>
-      <w:r>
-        <w:rPr>
-          <w:rFonts w:hint="default"/>
-        </w:rPr>
-        <w:t>同一时刻，只能有一条指令执行，但多个进程指令被快速轮换执行，使得在宏观上具有多个进程同时执行的效果。</w:t>
-      </w:r>
-    </w:p>
-    <w:p>
-      <w:pPr>
-        <w:rPr>
-          <w:rFonts w:hint="default"/>
-        </w:rPr>
-      </w:pPr>
-      <w:r>
-        <w:rPr>
-          <w:rFonts w:hint="default"/>
-        </w:rPr>
-        <w:t>特点：看起来同时发生，单核处理器。</w:t>
-      </w:r>
-    </w:p>
-    <w:p>
-      <w:pPr>
-        <w:ind w:firstLine="420" w:firstLineChars="0"/>
-        <w:rPr>
-          <w:rFonts w:hint="default"/>
-        </w:rPr>
-      </w:pPr>
-      <w:r>
-        <w:rPr>
-          <w:rFonts w:hint="default"/>
-        </w:rPr>
-        <w:t>－并行</w:t>
-      </w:r>
-    </w:p>
-    <w:p>
-      <w:pPr>
-        <w:ind w:firstLine="420" w:firstLineChars="0"/>
-        <w:rPr>
-          <w:rFonts w:hint="default"/>
-        </w:rPr>
-      </w:pPr>
-      <w:r>
-        <w:rPr>
-          <w:rFonts w:hint="default"/>
-        </w:rPr>
-        <w:t>同一时刻，有多条指令在多个处理器上同时执行。</w:t>
-      </w:r>
-    </w:p>
-    <w:p>
-      <w:pPr>
-        <w:ind w:firstLine="420" w:firstLineChars="0"/>
-        <w:rPr>
-          <w:rFonts w:hint="default"/>
-        </w:rPr>
-      </w:pPr>
-      <w:r>
-        <w:rPr>
-          <w:rFonts w:hint="default"/>
-        </w:rPr>
-        <w:t>特点：真正的同时发生，多核处理器。</w:t>
-      </w:r>
-    </w:p>
-    <w:p>
-      <w:pPr>
-        <w:ind w:firstLine="420" w:firstLineChars="0"/>
-        <w:rPr>
-          <w:rFonts w:hint="default"/>
-        </w:rPr>
-      </w:pPr>
-      <w:r>
-        <w:rPr>
-          <w:rFonts w:hint="default"/>
-        </w:rPr>
-        <w:t>－同步</w:t>
-      </w:r>
-    </w:p>
-    <w:p>
-      <w:pPr>
-        <w:ind w:firstLine="420" w:firstLineChars="0"/>
-        <w:rPr>
-          <w:rFonts w:hint="default"/>
-        </w:rPr>
-      </w:pPr>
-      <w:r>
-        <w:rPr>
-          <w:rFonts w:hint="default"/>
-        </w:rPr>
-        <w:t>彼此有依赖关系的调用不应该“同时发生”，而同步就是要阻止那些同时发生的事情。</w:t>
-      </w:r>
-    </w:p>
-    <w:p>
-      <w:pPr>
-        <w:ind w:firstLine="420" w:firstLineChars="0"/>
-        <w:rPr>
-          <w:rFonts w:hint="default"/>
-        </w:rPr>
-      </w:pPr>
-      <w:r>
-        <w:rPr>
-          <w:rFonts w:hint="default"/>
-        </w:rPr>
-        <w:t>－异步</w:t>
-      </w:r>
-    </w:p>
-    <w:p>
-      <w:pPr>
-        <w:ind w:firstLine="420" w:firstLineChars="0"/>
-        <w:rPr>
-          <w:rFonts w:hint="default"/>
-        </w:rPr>
-      </w:pPr>
-      <w:r>
-        <w:rPr>
-          <w:rFonts w:hint="default"/>
-        </w:rPr>
-        <w:t>任何俩个彼此独立的操作是异步的，它表明事情独立发生。</w:t>
-      </w:r>
-    </w:p>
-    <w:p>
-      <w:pPr>
-        <w:pStyle w:val="4"/>
-        <w:rPr>
-          <w:rFonts w:hint="default"/>
-        </w:rPr>
-      </w:pPr>
-      <w:r>
-        <w:rPr>
-          <w:rFonts w:hint="default"/>
-        </w:rPr>
-        <w:t>－线程的优势</w:t>
-      </w:r>
-    </w:p>
-    <w:p>
-      <w:pPr>
-        <w:ind w:firstLine="420" w:firstLineChars="0"/>
-        <w:rPr>
-          <w:rFonts w:hint="default"/>
-        </w:rPr>
-      </w:pPr>
-      <w:r>
-        <w:rPr>
-          <w:rFonts w:hint="default"/>
-        </w:rPr>
-        <w:t>１、在多处理器中开发程序的并行性</w:t>
-      </w:r>
-    </w:p>
-    <w:p>
-      <w:pPr>
-        <w:ind w:firstLine="420" w:firstLineChars="0"/>
-        <w:rPr>
-          <w:rFonts w:hint="default"/>
-        </w:rPr>
-      </w:pPr>
-      <w:r>
-        <w:rPr>
-          <w:rFonts w:hint="default"/>
-        </w:rPr>
-        <w:t>２、在等待慢速的IO操作时，程序可以执行其他操作，提高并发性</w:t>
-      </w:r>
-    </w:p>
-    <w:p>
-      <w:pPr>
-        <w:ind w:firstLine="420" w:firstLineChars="0"/>
-        <w:rPr>
-          <w:rFonts w:hint="default"/>
-        </w:rPr>
-      </w:pPr>
-      <w:r>
-        <w:rPr>
-          <w:rFonts w:hint="default"/>
-        </w:rPr>
-        <w:t>３、模块化的编程，能更清晰的表达程序中独立事件的关系，结构清晰</w:t>
-      </w:r>
-    </w:p>
-    <w:p>
-      <w:pPr>
-        <w:ind w:firstLine="420" w:firstLineChars="0"/>
-        <w:rPr>
-          <w:rFonts w:hint="default"/>
-        </w:rPr>
-      </w:pPr>
-      <w:r>
-        <w:rPr>
-          <w:rFonts w:hint="default"/>
-        </w:rPr>
-        <w:t>４、占用较少的系统资源（相对与多进程编程）</w:t>
-      </w:r>
-    </w:p>
-    <w:p>
-      <w:pPr>
-        <w:ind w:left="420" w:leftChars="0" w:firstLine="420" w:firstLineChars="0"/>
-        <w:rPr>
-          <w:rFonts w:hint="default"/>
-        </w:rPr>
-      </w:pPr>
-      <w:r>
-        <w:rPr>
-          <w:rFonts w:hint="default"/>
-          <w:b/>
-          <w:bCs/>
-        </w:rPr>
-        <w:t>多线程不一定多核处理器</w:t>
-      </w:r>
-    </w:p>
-    <w:p>
-      <w:pPr>
-        <w:rPr>
-          <w:rFonts w:hint="default"/>
-        </w:rPr>
-      </w:pPr>
-    </w:p>
-    <w:p>
-      <w:pPr>
-        <w:pStyle w:val="3"/>
-        <w:rPr>
-          <w:rFonts w:hint="default"/>
-        </w:rPr>
-      </w:pPr>
-      <w:r>
-        <w:rPr>
-          <w:rFonts w:hint="default"/>
-        </w:rPr>
-        <w:t>&lt;2&gt;创建新线程</w:t>
-      </w:r>
-    </w:p>
-    <w:p>
-      <w:pPr>
-        <w:rPr>
-          <w:rFonts w:hint="default"/>
-        </w:rPr>
-      </w:pPr>
-      <w:r>
-        <w:rPr>
-          <w:rFonts w:hint="default"/>
-        </w:rPr>
-        <w:t>－线程ID</w:t>
-      </w:r>
-    </w:p>
-    <w:p>
-      <w:pPr>
-        <w:rPr>
-          <w:rFonts w:hint="default"/>
-        </w:rPr>
-      </w:pPr>
-      <w:r>
-        <w:rPr>
-          <w:rFonts w:hint="default"/>
-        </w:rPr>
-        <w:t>－创建线程</w:t>
-      </w:r>
-    </w:p>
-    <w:p>
-      <w:pPr>
-        <w:rPr>
-          <w:rFonts w:hint="default"/>
-        </w:rPr>
-      </w:pPr>
-    </w:p>
-    <w:p>
-      <w:pPr>
-        <w:pStyle w:val="3"/>
-        <w:rPr>
-          <w:rFonts w:hint="default"/>
-        </w:rPr>
-      </w:pPr>
-      <w:r>
-        <w:rPr>
-          <w:rFonts w:hint="default"/>
-        </w:rPr>
-        <w:t>&lt;3&gt;线程的生命周期</w:t>
-      </w:r>
+      <w:r>
+        <w:rPr>
+          <w:rFonts w:hint="default"/>
+        </w:rPr>
+        <w:t>核系统中，可能同时有多个线程在运行</w:t>
+      </w:r>
+    </w:p>
+    <w:p>
+      <w:pPr>
+        <w:ind w:firstLine="420" w:firstLineChars="0"/>
+        <w:rPr>
+          <w:rFonts w:hint="default"/>
+        </w:rPr>
+      </w:pPr>
+      <w:r>
+        <w:rPr>
+          <w:rFonts w:hint="default"/>
+        </w:rPr>
+        <w:t>－阻塞：线程在等待处理器以外的其他条件</w:t>
+      </w:r>
+    </w:p>
+    <w:p>
+      <w:pPr>
+        <w:ind w:firstLine="420" w:firstLineChars="0"/>
+        <w:rPr>
+          <w:rFonts w:hint="default"/>
+        </w:rPr>
+      </w:pPr>
+      <w:r>
+        <w:rPr>
+          <w:rFonts w:hint="default"/>
+        </w:rPr>
+        <w:t>－终止：线程从启动函数中返回，或者调用pthread_exit函数，或者被取消</w:t>
+      </w:r>
+    </w:p>
+    <w:p>
+      <w:pPr>
+        <w:ind w:firstLine="420" w:firstLineChars="0"/>
+        <w:rPr>
+          <w:rFonts w:hint="default"/>
+        </w:rPr>
+      </w:pPr>
+      <w:r>
+        <w:rPr>
+          <w:rFonts w:hint="default"/>
+        </w:rPr>
+        <w:drawing>
+          <wp:inline distT="0" distB="0" distL="114300" distR="114300">
+            <wp:extent cx="4923155" cy="1919605"/>
+            <wp:effectExtent l="0" t="0" r="10795" b="4445"/>
+            <wp:docPr id="1" name="Picture 1" descr="251344492309078"/>
+            <wp:cNvGraphicFramePr>
+              <a:graphicFrameLocks xmlns:a="http://schemas.openxmlformats.org/drawingml/2006/main" noChangeAspect="1"/>
+            </wp:cNvGraphicFramePr>
+            <a:graphic xmlns:a="http://schemas.openxmlformats.org/drawingml/2006/main">
+              <a:graphicData uri="http://schemas.openxmlformats.org/drawingml/2006/picture">
+                <pic:pic xmlns:pic="http://schemas.openxmlformats.org/drawingml/2006/picture">
+                  <pic:nvPicPr>
+                    <pic:cNvPr id="1" name="Picture 1" descr="251344492309078"/>
+                    <pic:cNvPicPr>
+                      <a:picLocks noChangeAspect="1"/>
+                    </pic:cNvPicPr>
+                  </pic:nvPicPr>
+                  <pic:blipFill>
+                    <a:blip r:embed="rId4"/>
+                    <a:stretch>
+                      <a:fillRect/>
+                    </a:stretch>
+                  </pic:blipFill>
+                  <pic:spPr>
+                    <a:xfrm>
+                      <a:off x="0" y="0"/>
+                      <a:ext cx="4923155" cy="1919605"/>
+                    </a:xfrm>
+                    <a:prstGeom prst="rect">
+                      <a:avLst/>
+                    </a:prstGeom>
+                  </pic:spPr>
+                </pic:pic>
+              </a:graphicData>
+            </a:graphic>
+          </wp:inline>
+        </w:drawing>
+      </w:r>
+    </w:p>
+    <w:p>
+      <w:pPr>
+        <w:ind w:firstLine="420" w:firstLineChars="0"/>
+        <w:rPr>
+          <w:rFonts w:hint="default"/>
+        </w:rPr>
+      </w:pPr>
     </w:p>
     <w:sectPr>
       <w:pgSz w:w="11906" w:h="16838"/>
@@ -491,8 +629,8 @@
   <w:latentStyles w:count="260" w:defQFormat="0" w:defUnhideWhenUsed="1" w:defSemiHidden="1" w:defUIPriority="99" w:defLockedState="0">
     <w:lsdException w:qFormat="1" w:unhideWhenUsed="0" w:uiPriority="0" w:semiHidden="0" w:name="Normal"/>
     <w:lsdException w:qFormat="1" w:unhideWhenUsed="0" w:uiPriority="0" w:semiHidden="0" w:name="heading 1"/>
-    <w:lsdException w:qFormat="1" w:uiPriority="0" w:name="heading 2"/>
-    <w:lsdException w:qFormat="1" w:uiPriority="0" w:name="heading 3"/>
+    <w:lsdException w:qFormat="1" w:uiPriority="0" w:semiHidden="0" w:name="heading 2"/>
+    <w:lsdException w:qFormat="1" w:uiPriority="0" w:semiHidden="0" w:name="heading 3"/>
     <w:lsdException w:qFormat="1" w:uiPriority="0" w:name="heading 4"/>
     <w:lsdException w:qFormat="1" w:uiPriority="0" w:name="heading 5"/>
     <w:lsdException w:qFormat="1" w:uiPriority="0" w:name="heading 6"/>

</xml_diff>

<commit_message>
learn new something about mutil thread,date is 2018-07-15
</commit_message>
<xml_diff>
--- a/interviewDoc/interviewDoc.docx
+++ b/interviewDoc/interviewDoc.docx
@@ -399,7 +399,19 @@
         <w:rPr>
           <w:rFonts w:hint="default"/>
         </w:rPr>
-        <w:t>&lt;2&gt;创建新线程</w:t>
+        <w:t>&lt;</w:t>
+      </w:r>
+      <w:r>
+        <w:rPr>
+          <w:rFonts w:hint="default"/>
+        </w:rPr>
+        <w:t>2</w:t>
+      </w:r>
+      <w:r>
+        <w:rPr>
+          <w:rFonts w:hint="default"/>
+        </w:rPr>
+        <w:t>&gt;线程的生命周期</w:t>
       </w:r>
     </w:p>
     <w:p>
@@ -432,27 +444,6 @@
     </w:p>
     <w:p>
       <w:pPr>
-        <w:rPr>
-          <w:rFonts w:hint="default"/>
-        </w:rPr>
-      </w:pPr>
-    </w:p>
-    <w:p>
-      <w:pPr>
-        <w:pStyle w:val="3"/>
-        <w:rPr>
-          <w:rFonts w:hint="default"/>
-        </w:rPr>
-      </w:pPr>
-      <w:r>
-        <w:rPr>
-          <w:rFonts w:hint="default"/>
-        </w:rPr>
-        <w:t>&lt;3&gt;线程的生命周期</w:t>
-      </w:r>
-    </w:p>
-    <w:p>
-      <w:pPr>
         <w:pStyle w:val="4"/>
         <w:rPr>
           <w:rFonts w:hint="default"/>
@@ -462,14 +453,164 @@
         <w:rPr>
           <w:rFonts w:hint="default"/>
         </w:rPr>
-        <w:t>－初始线程/</w:t>
-      </w:r>
-      <w:r>
-        <w:rPr>
-          <w:rFonts w:hint="default"/>
+        <w:t>－初始线程/主线程</w:t>
+      </w:r>
+    </w:p>
+    <w:p>
+      <w:pPr>
+        <w:numPr>
+          <w:ilvl w:val="0"/>
+          <w:numId w:val="1"/>
+        </w:numPr>
+        <w:ind w:left="420" w:leftChars="0"/>
+        <w:rPr>
+          <w:rFonts w:hint="default"/>
+        </w:rPr>
+      </w:pPr>
+      <w:r>
+        <w:rPr>
+          <w:rFonts w:hint="default"/>
+        </w:rPr>
+        <w:t>当ｃ程序运行时，首先运行main函数，在线程代码中，这个特殊的执行流被称作</w:t>
+      </w:r>
+      <w:r>
+        <w:rPr>
+          <w:rFonts w:hint="default"/>
+          <w:b/>
+          <w:bCs/>
+        </w:rPr>
+        <w:t>初始线程</w:t>
+      </w:r>
+      <w:r>
+        <w:rPr>
+          <w:rFonts w:hint="default"/>
+        </w:rPr>
+        <w:t>或者</w:t>
+      </w:r>
+      <w:r>
+        <w:rPr>
+          <w:rFonts w:hint="default"/>
+          <w:b/>
+          <w:bCs/>
         </w:rPr>
         <w:t>主线程</w:t>
       </w:r>
+      <w:r>
+        <w:rPr>
+          <w:rFonts w:hint="default"/>
+        </w:rPr>
+        <w:t>。你可以在初始线程中做任何普通线程可以做的事情。</w:t>
+      </w:r>
+    </w:p>
+    <w:p>
+      <w:pPr>
+        <w:numPr>
+          <w:ilvl w:val="0"/>
+          <w:numId w:val="1"/>
+        </w:numPr>
+        <w:ind w:left="420" w:leftChars="0"/>
+        <w:rPr>
+          <w:rFonts w:hint="default"/>
+        </w:rPr>
+      </w:pPr>
+      <w:r>
+        <w:rPr>
+          <w:rFonts w:hint="default"/>
+        </w:rPr>
+        <w:t>主线程的</w:t>
+      </w:r>
+      <w:r>
+        <w:rPr>
+          <w:rFonts w:hint="default"/>
+          <w:b/>
+          <w:bCs/>
+        </w:rPr>
+        <w:t>特殊性</w:t>
+      </w:r>
+      <w:r>
+        <w:rPr>
+          <w:rFonts w:hint="default"/>
+        </w:rPr>
+        <w:t>在于，它在main函数返回的时候，会</w:t>
+      </w:r>
+      <w:r>
+        <w:rPr>
+          <w:rFonts w:hint="default"/>
+          <w:b/>
+          <w:bCs/>
+        </w:rPr>
+        <w:t>导致进程的结束</w:t>
+      </w:r>
+      <w:r>
+        <w:rPr>
+          <w:rFonts w:hint="default"/>
+        </w:rPr>
+        <w:t>，进程内所有的线程也将会结束。这可不是一个好的现象，你可以在主线程中调用</w:t>
+      </w:r>
+      <w:r>
+        <w:rPr>
+          <w:rFonts w:hint="default"/>
+          <w:b/>
+          <w:bCs/>
+        </w:rPr>
+        <w:t>pthread_exit</w:t>
+      </w:r>
+      <w:r>
+        <w:rPr>
+          <w:rFonts w:hint="default"/>
+        </w:rPr>
+        <w:t>函数，这样进程就会等待所有线程结束时才终止。</w:t>
+      </w:r>
+    </w:p>
+    <w:p>
+      <w:pPr>
+        <w:numPr>
+          <w:ilvl w:val="0"/>
+          <w:numId w:val="1"/>
+        </w:numPr>
+        <w:ind w:left="420" w:leftChars="0"/>
+        <w:rPr>
+          <w:rFonts w:hint="default"/>
+        </w:rPr>
+      </w:pPr>
+      <w:r>
+        <w:rPr>
+          <w:rFonts w:hint="default"/>
+        </w:rPr>
+        <w:t>主线程</w:t>
+      </w:r>
+      <w:r>
+        <w:rPr>
+          <w:rFonts w:hint="default"/>
+          <w:b/>
+          <w:bCs/>
+        </w:rPr>
+        <w:t>接受参数的方式是通过argc和argv</w:t>
+      </w:r>
+      <w:r>
+        <w:rPr>
+          <w:rFonts w:hint="default"/>
+        </w:rPr>
+        <w:t>，而普通线程只有一个参数void*。</w:t>
+      </w:r>
+    </w:p>
+    <w:p>
+      <w:pPr>
+        <w:numPr>
+          <w:ilvl w:val="0"/>
+          <w:numId w:val="1"/>
+        </w:numPr>
+        <w:ind w:left="420" w:leftChars="0"/>
+        <w:rPr>
+          <w:rFonts w:hint="default"/>
+        </w:rPr>
+      </w:pPr>
+      <w:r>
+        <w:rPr>
+          <w:rFonts w:hint="default"/>
+        </w:rPr>
+        <w:t>在绝大多数情况下，主线程在默认堆栈上运行，这个堆栈可以增长到足够的长度。而普通线程的堆栈是受限制的，一旦溢出就会产生错误。</w:t>
+      </w:r>
     </w:p>
     <w:p>
       <w:pPr>
@@ -510,15 +651,7 @@
         <w:rPr>
           <w:rFonts w:hint="default"/>
         </w:rPr>
-        <w:t>－运行：线程正在运行，在多</w:t>
-      </w:r>
-      <w:bookmarkStart w:id="0" w:name="_GoBack"/>
-      <w:bookmarkEnd w:id="0"/>
-      <w:r>
-        <w:rPr>
-          <w:rFonts w:hint="default"/>
-        </w:rPr>
-        <w:t>核系统中，可能同时有多个线程在运行</w:t>
+        <w:t>－运行：线程正在运行，在多核系统中，可能同时有多个线程在运行</w:t>
       </w:r>
     </w:p>
     <w:p>
@@ -607,6 +740,968 @@
         </w:rPr>
       </w:pPr>
     </w:p>
+    <w:p>
+      <w:pPr>
+        <w:ind w:firstLine="420" w:firstLineChars="0"/>
+        <w:rPr>
+          <w:rFonts w:hint="default"/>
+        </w:rPr>
+      </w:pPr>
+      <w:r>
+        <w:rPr>
+          <w:rFonts w:hint="default"/>
+        </w:rPr>
+        <w:t>就绪:当线程刚</w:t>
+      </w:r>
+      <w:r>
+        <w:rPr>
+          <w:rFonts w:hint="default"/>
+          <w:b/>
+          <w:bCs/>
+        </w:rPr>
+        <w:t>被创建</w:t>
+      </w:r>
+      <w:r>
+        <w:rPr>
+          <w:rFonts w:hint="default"/>
+        </w:rPr>
+        <w:t>就处于就绪状态，或者当线程</w:t>
+      </w:r>
+      <w:r>
+        <w:rPr>
+          <w:rFonts w:hint="default"/>
+          <w:b/>
+          <w:bCs/>
+        </w:rPr>
+        <w:t>被解除阻塞</w:t>
+      </w:r>
+      <w:r>
+        <w:rPr>
+          <w:rFonts w:hint="default"/>
+        </w:rPr>
+        <w:t>以后也会处于就绪状态。</w:t>
+      </w:r>
+    </w:p>
+    <w:p>
+      <w:pPr>
+        <w:rPr>
+          <w:rFonts w:hint="default"/>
+        </w:rPr>
+      </w:pPr>
+      <w:r>
+        <w:rPr>
+          <w:rFonts w:hint="default"/>
+        </w:rPr>
+        <w:t>就绪的线程在等待一个可用的处理器，当一个运行的线程</w:t>
+      </w:r>
+      <w:r>
+        <w:rPr>
+          <w:rFonts w:hint="default"/>
+          <w:b/>
+          <w:bCs/>
+        </w:rPr>
+        <w:t>被抢占</w:t>
+      </w:r>
+      <w:r>
+        <w:rPr>
+          <w:rFonts w:hint="default"/>
+        </w:rPr>
+        <w:t>时，它立刻又回到就绪状态。</w:t>
+      </w:r>
+    </w:p>
+    <w:p>
+      <w:pPr>
+        <w:ind w:firstLine="420" w:firstLineChars="0"/>
+        <w:rPr>
+          <w:rFonts w:hint="default"/>
+        </w:rPr>
+      </w:pPr>
+      <w:r>
+        <w:rPr>
+          <w:rFonts w:hint="default"/>
+        </w:rPr>
+        <w:t>运行：当处理器选中一个就绪态的线程执行时，它立刻变成运行状态。</w:t>
+      </w:r>
+    </w:p>
+    <w:p>
+      <w:pPr>
+        <w:ind w:firstLine="420" w:firstLineChars="0"/>
+        <w:rPr>
+          <w:rFonts w:hint="default"/>
+        </w:rPr>
+      </w:pPr>
+      <w:r>
+        <w:rPr>
+          <w:rFonts w:hint="default"/>
+        </w:rPr>
+        <w:t>阻塞：试图加锁一个已经被锁住的互斥量，等待某个条件变量，调用singwait等待尚未发生的信号，执行无法完成的I/O信号，由于内存页错误。</w:t>
+      </w:r>
+    </w:p>
+    <w:p>
+      <w:pPr>
+        <w:rPr>
+          <w:rFonts w:hint="default"/>
+        </w:rPr>
+      </w:pPr>
+    </w:p>
+    <w:p>
+      <w:pPr>
+        <w:pStyle w:val="4"/>
+        <w:rPr>
+          <w:rFonts w:hint="default"/>
+        </w:rPr>
+      </w:pPr>
+      <w:r>
+        <w:rPr>
+          <w:rFonts w:hint="default"/>
+        </w:rPr>
+        <w:t>－回收</w:t>
+      </w:r>
+    </w:p>
+    <w:p>
+      <w:pPr>
+        <w:ind w:firstLine="420" w:firstLineChars="0"/>
+        <w:rPr>
+          <w:rFonts w:hint="default"/>
+        </w:rPr>
+      </w:pPr>
+      <w:r>
+        <w:rPr>
+          <w:rFonts w:hint="default"/>
+        </w:rPr>
+        <w:t>－线程的分离属性：</w:t>
+      </w:r>
+    </w:p>
+    <w:p>
+      <w:pPr>
+        <w:ind w:left="420" w:leftChars="0" w:firstLine="420" w:firstLineChars="0"/>
+        <w:rPr>
+          <w:rFonts w:hint="default"/>
+        </w:rPr>
+      </w:pPr>
+      <w:r>
+        <w:rPr>
+          <w:rFonts w:hint="default"/>
+        </w:rPr>
+        <w:t>分离一个正在运行的线程并不影响它，仅仅是通知当前系统该线程结束时，其所属的资源可以回收，一个没有被分离的线程在终止时会保留它的虚拟内存，包括他们的堆栈和其它系统资源，有时这种线程被称为“僵尸线程”。</w:t>
+      </w:r>
+    </w:p>
+    <w:p>
+      <w:pPr>
+        <w:ind w:left="420" w:leftChars="0" w:firstLine="420" w:firstLineChars="0"/>
+        <w:rPr>
+          <w:rFonts w:hint="default"/>
+          <w:b/>
+          <w:bCs/>
+        </w:rPr>
+      </w:pPr>
+      <w:r>
+        <w:rPr>
+          <w:rFonts w:hint="default"/>
+          <w:b/>
+          <w:bCs/>
+        </w:rPr>
+        <w:t>创建线程时默认是非分离的</w:t>
+      </w:r>
+    </w:p>
+    <w:p>
+      <w:pPr>
+        <w:ind w:left="420" w:leftChars="0" w:firstLine="420" w:firstLineChars="0"/>
+        <w:rPr>
+          <w:rFonts w:hint="default"/>
+          <w:b w:val="0"/>
+          <w:bCs w:val="0"/>
+        </w:rPr>
+      </w:pPr>
+      <w:r>
+        <w:rPr>
+          <w:rFonts w:hint="default"/>
+          <w:b w:val="0"/>
+          <w:bCs w:val="0"/>
+        </w:rPr>
+        <w:t>如果线程具有分离属性，线程终止时会被立刻回收，回收将释放掉所有在线程终止时未释放的系统和进程资源，包括保存线程返回值的内存空间、堆栈、保存寄存器的内存空间等。</w:t>
+      </w:r>
+    </w:p>
+    <w:p>
+      <w:pPr>
+        <w:ind w:left="420" w:leftChars="0" w:firstLine="420" w:firstLineChars="0"/>
+        <w:rPr>
+          <w:rFonts w:hint="default"/>
+          <w:b w:val="0"/>
+          <w:bCs w:val="0"/>
+        </w:rPr>
+      </w:pPr>
+    </w:p>
+    <w:p>
+      <w:pPr>
+        <w:ind w:firstLine="420" w:firstLineChars="0"/>
+        <w:rPr>
+          <w:rFonts w:hint="default"/>
+        </w:rPr>
+      </w:pPr>
+      <w:r>
+        <w:rPr>
+          <w:rFonts w:hint="default"/>
+        </w:rPr>
+        <w:t>终止被分离的线程会释放所有的系统资源，但是你必须释放有该线程占用的程序资源。由malloc或者mmap分配的内存可以在</w:t>
+      </w:r>
+      <w:r>
+        <w:rPr>
+          <w:rFonts w:hint="default"/>
+          <w:b/>
+          <w:bCs/>
+        </w:rPr>
+        <w:t>任何时候由任何线程释放</w:t>
+      </w:r>
+      <w:r>
+        <w:rPr>
+          <w:rFonts w:hint="default"/>
+        </w:rPr>
+        <w:t>，条件变量、互斥量、信号灯可以由任何线程销毁，只要它们被解锁了或者没有线程等待。但是只有互斥量的主人才能解锁它，所以在线程终止前，你需要解锁互斥量。</w:t>
+      </w:r>
+    </w:p>
+    <w:p>
+      <w:pPr>
+        <w:rPr>
+          <w:rFonts w:hint="default"/>
+        </w:rPr>
+      </w:pPr>
+    </w:p>
+    <w:p>
+      <w:pPr>
+        <w:pStyle w:val="3"/>
+        <w:rPr>
+          <w:rFonts w:hint="default"/>
+        </w:rPr>
+      </w:pPr>
+      <w:r>
+        <w:rPr>
+          <w:rFonts w:hint="default"/>
+        </w:rPr>
+        <w:t>&lt;2&gt;线程的</w:t>
+      </w:r>
+      <w:r>
+        <w:rPr>
+          <w:rFonts w:hint="default"/>
+        </w:rPr>
+        <w:t>基本控制</w:t>
+      </w:r>
+    </w:p>
+    <w:p>
+      <w:pPr>
+        <w:pStyle w:val="4"/>
+        <w:rPr>
+          <w:rFonts w:hint="default"/>
+        </w:rPr>
+      </w:pPr>
+      <w:r>
+        <w:rPr>
+          <w:rFonts w:hint="default"/>
+        </w:rPr>
+        <w:t>－线程终止</w:t>
+      </w:r>
+    </w:p>
+    <w:p>
+      <w:pPr>
+        <w:ind w:firstLine="420" w:firstLineChars="0"/>
+        <w:rPr>
+          <w:rFonts w:hint="default"/>
+        </w:rPr>
+      </w:pPr>
+      <w:r>
+        <w:rPr>
+          <w:rFonts w:hint="default"/>
+        </w:rPr>
+        <w:t>－exit是危险的</w:t>
+      </w:r>
+    </w:p>
+    <w:p>
+      <w:pPr>
+        <w:ind w:left="420" w:leftChars="0" w:firstLine="420" w:firstLineChars="0"/>
+        <w:rPr>
+          <w:rFonts w:hint="default"/>
+        </w:rPr>
+      </w:pPr>
+      <w:r>
+        <w:rPr>
+          <w:rFonts w:hint="default"/>
+        </w:rPr>
+        <w:t>如果进程中的任意一个线程调用了exit,_Exit,_exit,那么整个进程就会终止。</w:t>
+      </w:r>
+    </w:p>
+    <w:p>
+      <w:pPr>
+        <w:ind w:firstLine="420" w:firstLineChars="0"/>
+        <w:rPr>
+          <w:rFonts w:hint="default"/>
+        </w:rPr>
+      </w:pPr>
+      <w:r>
+        <w:rPr>
+          <w:rFonts w:hint="default"/>
+        </w:rPr>
+        <w:t>－不终止进程的退出方式</w:t>
+      </w:r>
+    </w:p>
+    <w:p>
+      <w:pPr>
+        <w:ind w:left="420" w:leftChars="0" w:firstLine="420" w:firstLineChars="0"/>
+        <w:rPr>
+          <w:rFonts w:hint="default"/>
+        </w:rPr>
+      </w:pPr>
+      <w:r>
+        <w:rPr>
+          <w:rFonts w:hint="default"/>
+        </w:rPr>
+        <w:t>－普通的单个线程有一下３中方式退出，这样不会终止进程</w:t>
+      </w:r>
+    </w:p>
+    <w:p>
+      <w:pPr>
+        <w:numPr>
+          <w:ilvl w:val="0"/>
+          <w:numId w:val="2"/>
+        </w:numPr>
+        <w:ind w:left="420" w:leftChars="0" w:firstLine="420" w:firstLineChars="0"/>
+        <w:rPr>
+          <w:rFonts w:hint="default"/>
+        </w:rPr>
+      </w:pPr>
+      <w:r>
+        <w:rPr>
+          <w:rFonts w:hint="default"/>
+        </w:rPr>
+        <w:t>从启动线程程中返回，返回值是线程的退出码</w:t>
+      </w:r>
+    </w:p>
+    <w:p>
+      <w:pPr>
+        <w:numPr>
+          <w:ilvl w:val="0"/>
+          <w:numId w:val="2"/>
+        </w:numPr>
+        <w:ind w:left="420" w:leftChars="0" w:firstLine="420" w:firstLineChars="0"/>
+        <w:rPr>
+          <w:rFonts w:hint="default"/>
+        </w:rPr>
+      </w:pPr>
+      <w:r>
+        <w:rPr>
+          <w:rFonts w:hint="default"/>
+        </w:rPr>
+        <w:t>线程可以被同一进程中的其它线程取消</w:t>
+      </w:r>
+    </w:p>
+    <w:p>
+      <w:pPr>
+        <w:numPr>
+          <w:ilvl w:val="0"/>
+          <w:numId w:val="2"/>
+        </w:numPr>
+        <w:ind w:left="420" w:leftChars="0" w:firstLine="420" w:firstLineChars="0"/>
+        <w:rPr>
+          <w:rFonts w:hint="default"/>
+        </w:rPr>
+      </w:pPr>
+      <w:r>
+        <w:rPr>
+          <w:rFonts w:hint="default"/>
+        </w:rPr>
+        <w:t>线程调用pthread_exit(void *rval)函数，rval是退出码</w:t>
+      </w:r>
+    </w:p>
+    <w:p>
+      <w:pPr>
+        <w:numPr>
+          <w:numId w:val="0"/>
+        </w:numPr>
+        <w:ind w:left="840" w:leftChars="0" w:firstLine="420" w:firstLineChars="0"/>
+        <w:rPr>
+          <w:rFonts w:hint="default"/>
+        </w:rPr>
+      </w:pPr>
+      <w:r>
+        <w:rPr>
+          <w:rFonts w:hint="default"/>
+        </w:rPr>
+        <w:t>Return 和pthread_exit的区别</w:t>
+      </w:r>
+    </w:p>
+    <w:p>
+      <w:pPr>
+        <w:pStyle w:val="4"/>
+        <w:rPr>
+          <w:rFonts w:hint="default"/>
+        </w:rPr>
+      </w:pPr>
+      <w:r>
+        <w:rPr>
+          <w:rFonts w:hint="default"/>
+        </w:rPr>
+        <w:t>－线程连接</w:t>
+      </w:r>
+    </w:p>
+    <w:p>
+      <w:pPr>
+        <w:ind w:firstLine="420" w:firstLineChars="0"/>
+        <w:rPr>
+          <w:rFonts w:hint="default"/>
+        </w:rPr>
+      </w:pPr>
+      <w:r>
+        <w:rPr>
+          <w:rFonts w:hint="default"/>
+        </w:rPr>
+        <w:t>- int pthread_join(pthread_t tid,void **rval);</w:t>
+      </w:r>
+    </w:p>
+    <w:p>
+      <w:pPr>
+        <w:ind w:firstLine="420" w:firstLineChars="0"/>
+        <w:rPr>
+          <w:rFonts w:hint="default"/>
+          <w:b/>
+          <w:bCs/>
+        </w:rPr>
+      </w:pPr>
+      <w:r>
+        <w:rPr>
+          <w:rFonts w:hint="default"/>
+          <w:b/>
+          <w:bCs/>
+        </w:rPr>
+        <w:t>调用该函数的线程会一直阻塞，直到指定的线程tid调用pthread_exit、从启动线程返回或者被取消。参数tid就是指定线程的id</w:t>
+      </w:r>
+    </w:p>
+    <w:p>
+      <w:pPr>
+        <w:ind w:firstLine="420" w:firstLineChars="0"/>
+        <w:rPr>
+          <w:rFonts w:hint="default"/>
+        </w:rPr>
+      </w:pPr>
+      <w:r>
+        <w:rPr>
+          <w:rFonts w:hint="default"/>
+        </w:rPr>
+        <w:t>参数rval是指定线程的返回码，如果线程被取消，那么rval被设置为PTHREAD_CANCELED 该函数调用</w:t>
+      </w:r>
+      <w:r>
+        <w:rPr>
+          <w:rFonts w:hint="default"/>
+          <w:color w:val="FF0000"/>
+        </w:rPr>
+        <w:t>成功会返回０</w:t>
+      </w:r>
+      <w:r>
+        <w:rPr>
+          <w:rFonts w:hint="default"/>
+        </w:rPr>
+        <w:t>，失败返回错误码。</w:t>
+      </w:r>
+    </w:p>
+    <w:p>
+      <w:pPr>
+        <w:ind w:firstLine="420" w:firstLineChars="0"/>
+        <w:rPr>
+          <w:rFonts w:hint="default"/>
+        </w:rPr>
+      </w:pPr>
+      <w:r>
+        <w:rPr>
+          <w:rFonts w:hint="default"/>
+        </w:rPr>
+        <w:t>调用pthread_join会使指定的线程处于分离状态，如果指定线程</w:t>
+      </w:r>
+      <w:r>
+        <w:rPr>
+          <w:rFonts w:hint="default"/>
+          <w:b/>
+          <w:bCs/>
+        </w:rPr>
+        <w:t>已经处于分离状态</w:t>
+      </w:r>
+      <w:r>
+        <w:rPr>
+          <w:rFonts w:hint="default"/>
+        </w:rPr>
+        <w:t>，那么调用就会失败。</w:t>
+      </w:r>
+    </w:p>
+    <w:p>
+      <w:pPr>
+        <w:ind w:firstLine="420" w:firstLineChars="0"/>
+        <w:rPr>
+          <w:rFonts w:hint="default"/>
+        </w:rPr>
+      </w:pPr>
+      <w:r>
+        <w:rPr>
+          <w:rFonts w:hint="default"/>
+        </w:rPr>
+        <w:t>Pthread_detach可以分离一个线程，线程可以自己分离自己</w:t>
+      </w:r>
+    </w:p>
+    <w:p>
+      <w:pPr>
+        <w:rPr>
+          <w:rFonts w:hint="default"/>
+        </w:rPr>
+      </w:pPr>
+      <w:r>
+        <w:rPr>
+          <w:rFonts w:hint="default"/>
+        </w:rPr>
+        <w:t xml:space="preserve"> int pthread_detach(pthread_t thread);</w:t>
+      </w:r>
+    </w:p>
+    <w:p>
+      <w:pPr>
+        <w:pStyle w:val="4"/>
+        <w:rPr>
+          <w:rFonts w:hint="default"/>
+        </w:rPr>
+      </w:pPr>
+      <w:r>
+        <w:rPr>
+          <w:rFonts w:hint="default"/>
+        </w:rPr>
+        <w:t>－线程取消</w:t>
+      </w:r>
+    </w:p>
+    <w:p>
+      <w:pPr>
+        <w:ind w:firstLine="420" w:firstLineChars="0"/>
+        <w:rPr>
+          <w:rFonts w:hint="default"/>
+          <w:b/>
+          <w:bCs/>
+        </w:rPr>
+      </w:pPr>
+      <w:r>
+        <w:rPr>
+          <w:rFonts w:hint="default"/>
+          <w:b/>
+          <w:bCs/>
+        </w:rPr>
+        <w:t>－取消函数</w:t>
+      </w:r>
+    </w:p>
+    <w:p>
+      <w:pPr>
+        <w:ind w:firstLine="420" w:firstLineChars="0"/>
+        <w:rPr>
+          <w:rFonts w:hint="default"/>
+        </w:rPr>
+      </w:pPr>
+      <w:r>
+        <w:rPr>
+          <w:rFonts w:hint="default"/>
+        </w:rPr>
+        <w:t>Int pthread_cancel( thread_t tid ) 取消tid指定的线程，成功返回０。但是取消只是发送一个请求，并不意味着等待线程终止，</w:t>
+      </w:r>
+      <w:r>
+        <w:rPr>
+          <w:rFonts w:hint="default"/>
+          <w:b/>
+          <w:bCs/>
+        </w:rPr>
+        <w:t>而且发送成功也不意味着tid一定会终止</w:t>
+      </w:r>
+      <w:r>
+        <w:rPr>
+          <w:rFonts w:hint="default"/>
+        </w:rPr>
+        <w:t>。</w:t>
+      </w:r>
+    </w:p>
+    <w:p>
+      <w:pPr>
+        <w:ind w:firstLine="420" w:firstLineChars="0"/>
+        <w:rPr>
+          <w:rFonts w:hint="default"/>
+          <w:b/>
+          <w:bCs/>
+        </w:rPr>
+      </w:pPr>
+      <w:r>
+        <w:rPr>
+          <w:rFonts w:hint="default"/>
+          <w:b/>
+          <w:bCs/>
+        </w:rPr>
+        <w:t>－取消状态：就是线程对取消信号的处理方式，忽略或者响应，线程创建时默认响应取消信号</w:t>
+      </w:r>
+    </w:p>
+    <w:p>
+      <w:pPr>
+        <w:ind w:firstLine="420" w:firstLineChars="0"/>
+        <w:rPr>
+          <w:rFonts w:hint="default"/>
+          <w:b w:val="0"/>
+          <w:bCs w:val="0"/>
+        </w:rPr>
+      </w:pPr>
+      <w:r>
+        <w:rPr>
+          <w:rFonts w:hint="default"/>
+          <w:b w:val="0"/>
+          <w:bCs w:val="0"/>
+        </w:rPr>
+        <w:t>Int pthread_setcancelstate(int state,int *oldstate)</w:t>
+      </w:r>
+    </w:p>
+    <w:p>
+      <w:pPr>
+        <w:ind w:firstLine="420" w:firstLineChars="0"/>
+        <w:rPr>
+          <w:rFonts w:hint="default"/>
+          <w:b w:val="0"/>
+          <w:bCs w:val="0"/>
+        </w:rPr>
+      </w:pPr>
+      <w:r>
+        <w:rPr>
+          <w:rFonts w:hint="default"/>
+          <w:b w:val="0"/>
+          <w:bCs w:val="0"/>
+        </w:rPr>
+        <w:t>设置本线程对Cancel信号的反应，state有两种值：PTHREAD_CANCEL_ENABLE(缺省)和PTHREAD_CANCEL_DISABLE,</w:t>
+      </w:r>
+    </w:p>
+    <w:p>
+      <w:pPr>
+        <w:ind w:firstLine="420" w:firstLineChars="0"/>
+        <w:rPr>
+          <w:rFonts w:hint="default"/>
+          <w:b w:val="0"/>
+          <w:bCs w:val="0"/>
+        </w:rPr>
+      </w:pPr>
+      <w:r>
+        <w:rPr>
+          <w:rFonts w:hint="default"/>
+          <w:b w:val="0"/>
+          <w:bCs w:val="0"/>
+        </w:rPr>
+        <w:t>分别表示收到信号后设为</w:t>
+      </w:r>
+      <w:r>
+        <w:rPr>
+          <w:rFonts w:hint="default"/>
+          <w:b w:val="0"/>
+          <w:bCs w:val="0"/>
+        </w:rPr>
+        <w:t>CANCEL</w:t>
+      </w:r>
+      <w:r>
+        <w:rPr>
+          <w:rFonts w:hint="default"/>
+          <w:b w:val="0"/>
+          <w:bCs w:val="0"/>
+        </w:rPr>
+        <w:t>状态和忽略CANCEL信号继续运行；如果不为</w:t>
+      </w:r>
+    </w:p>
+    <w:p>
+      <w:pPr>
+        <w:ind w:firstLine="420" w:firstLineChars="0"/>
+        <w:rPr>
+          <w:rFonts w:hint="default"/>
+          <w:b w:val="0"/>
+          <w:bCs w:val="0"/>
+        </w:rPr>
+      </w:pPr>
+      <w:r>
+        <w:rPr>
+          <w:rFonts w:hint="default"/>
+          <w:b w:val="0"/>
+          <w:bCs w:val="0"/>
+        </w:rPr>
+        <w:t>NULL则存入原来的Cancel状态以便恢复</w:t>
+      </w:r>
+    </w:p>
+    <w:p>
+      <w:pPr>
+        <w:ind w:firstLine="420" w:firstLineChars="0"/>
+        <w:rPr>
+          <w:rFonts w:hint="default"/>
+          <w:b w:val="0"/>
+          <w:bCs w:val="0"/>
+        </w:rPr>
+      </w:pPr>
+    </w:p>
+    <w:p>
+      <w:pPr>
+        <w:ind w:firstLine="420" w:firstLineChars="0"/>
+        <w:rPr>
+          <w:rFonts w:hint="default"/>
+          <w:b/>
+          <w:bCs/>
+        </w:rPr>
+      </w:pPr>
+      <w:r>
+        <w:rPr>
+          <w:rFonts w:hint="default"/>
+          <w:b/>
+          <w:bCs/>
+        </w:rPr>
+        <w:t>－取消类型：是线程对取消信号的响应方式，立即取消或者延时取消，线程创建时默认时延时取消</w:t>
+      </w:r>
+    </w:p>
+    <w:p>
+      <w:pPr>
+        <w:ind w:firstLine="420" w:firstLineChars="0"/>
+        <w:rPr>
+          <w:rFonts w:hint="default"/>
+          <w:b w:val="0"/>
+          <w:bCs w:val="0"/>
+        </w:rPr>
+      </w:pPr>
+      <w:r>
+        <w:rPr>
+          <w:rFonts w:hint="default"/>
+          <w:b w:val="0"/>
+          <w:bCs w:val="0"/>
+        </w:rPr>
+        <w:t>Int pthread_setcanceltype(int type,int *oldtype)</w:t>
+      </w:r>
+    </w:p>
+    <w:p>
+      <w:pPr>
+        <w:ind w:firstLine="420" w:firstLineChars="0"/>
+        <w:rPr>
+          <w:rFonts w:hint="default"/>
+          <w:b w:val="0"/>
+          <w:bCs w:val="0"/>
+        </w:rPr>
+      </w:pPr>
+      <w:r>
+        <w:rPr>
+          <w:rFonts w:hint="default"/>
+          <w:b w:val="0"/>
+          <w:bCs w:val="0"/>
+        </w:rPr>
+        <w:t xml:space="preserve">设置本线程取消动作的执行时机，type有两种值：PTHREAD_CANCEL_DEFFERED和PTHREAD_CANCEL_ASYCHRONOUS,仅当Cancel状态为Enable时有效，分别表示收到信号后继续运行至下一个取消点在退出和立即执行取消动作（退出）；oldtype 如果不为NULL则存入运来的取消动作类型值。(asychronous 异步,deferred 推迟 </w:t>
+      </w:r>
+      <w:bookmarkStart w:id="0" w:name="_GoBack"/>
+      <w:bookmarkEnd w:id="0"/>
+      <w:r>
+        <w:rPr>
+          <w:rFonts w:hint="default"/>
+          <w:b w:val="0"/>
+          <w:bCs w:val="0"/>
+        </w:rPr>
+        <w:t>)</w:t>
+      </w:r>
+    </w:p>
+    <w:p>
+      <w:pPr>
+        <w:ind w:left="420" w:leftChars="0" w:firstLine="420" w:firstLineChars="0"/>
+        <w:rPr>
+          <w:rFonts w:hint="default"/>
+          <w:b w:val="0"/>
+          <w:bCs w:val="0"/>
+        </w:rPr>
+      </w:pPr>
+    </w:p>
+    <w:p>
+      <w:pPr>
+        <w:ind w:firstLine="420" w:firstLineChars="0"/>
+        <w:rPr>
+          <w:rFonts w:hint="default"/>
+          <w:b w:val="0"/>
+          <w:bCs w:val="0"/>
+        </w:rPr>
+      </w:pPr>
+      <w:r>
+        <w:rPr>
+          <w:rFonts w:hint="default"/>
+          <w:b/>
+          <w:bCs/>
+        </w:rPr>
+        <w:t>－取消点</w:t>
+      </w:r>
+    </w:p>
+    <w:p>
+      <w:pPr>
+        <w:ind w:firstLine="420" w:firstLineChars="0"/>
+        <w:rPr>
+          <w:rFonts w:hint="default"/>
+          <w:b w:val="0"/>
+          <w:bCs w:val="0"/>
+        </w:rPr>
+      </w:pPr>
+      <w:r>
+        <w:rPr>
+          <w:rFonts w:hint="default"/>
+          <w:b w:val="0"/>
+          <w:bCs w:val="0"/>
+        </w:rPr>
+        <w:t>取消一个线程，它通常需要被取消线程的配合。线程在很多时候会查看自己是否有取消请求，如果有就主动退出，这些查看是否有取消的地方称为取消点</w:t>
+      </w:r>
+    </w:p>
+    <w:p>
+      <w:pPr>
+        <w:ind w:firstLine="420" w:firstLineChars="0"/>
+        <w:rPr>
+          <w:rFonts w:hint="default"/>
+          <w:b w:val="0"/>
+          <w:bCs w:val="0"/>
+        </w:rPr>
+      </w:pPr>
+      <w:r>
+        <w:rPr>
+          <w:rFonts w:hint="default"/>
+          <w:b w:val="0"/>
+          <w:bCs w:val="0"/>
+        </w:rPr>
+        <w:t>很多地方都是包含取消点，包括</w:t>
+      </w:r>
+    </w:p>
+    <w:p>
+      <w:pPr>
+        <w:ind w:firstLine="420" w:firstLineChars="0"/>
+        <w:rPr>
+          <w:rFonts w:hint="default"/>
+          <w:b w:val="0"/>
+          <w:bCs w:val="0"/>
+        </w:rPr>
+      </w:pPr>
+      <w:r>
+        <w:rPr>
+          <w:rFonts w:hint="default"/>
+          <w:b w:val="0"/>
+          <w:bCs w:val="0"/>
+        </w:rPr>
+        <w:t>Pthread_join()、pthread_testcancel()</w:t>
+      </w:r>
+      <w:r>
+        <w:rPr>
+          <w:rFonts w:hint="default"/>
+          <w:b w:val="0"/>
+          <w:bCs w:val="0"/>
+        </w:rPr>
+        <w:t>、</w:t>
+      </w:r>
+      <w:r>
+        <w:rPr>
+          <w:rFonts w:hint="default"/>
+          <w:b w:val="0"/>
+          <w:bCs w:val="0"/>
+        </w:rPr>
+        <w:t>pthead_cond_waid()</w:t>
+      </w:r>
+      <w:r>
+        <w:rPr>
+          <w:rFonts w:hint="default"/>
+          <w:b w:val="0"/>
+          <w:bCs w:val="0"/>
+        </w:rPr>
+        <w:t>、</w:t>
+      </w:r>
+      <w:r>
+        <w:rPr>
+          <w:rFonts w:hint="default"/>
+          <w:b w:val="0"/>
+          <w:bCs w:val="0"/>
+        </w:rPr>
+        <w:t>sem_wait() sigwait()</w:t>
+      </w:r>
+      <w:r>
+        <w:rPr>
+          <w:rFonts w:hint="default"/>
+          <w:b w:val="0"/>
+          <w:bCs w:val="0"/>
+        </w:rPr>
+        <w:t>、</w:t>
+      </w:r>
+      <w:r>
+        <w:rPr>
+          <w:rFonts w:hint="default"/>
+          <w:b w:val="0"/>
+          <w:bCs w:val="0"/>
+        </w:rPr>
+        <w:t xml:space="preserve">write </w:t>
+      </w:r>
+      <w:r>
+        <w:rPr>
+          <w:rFonts w:hint="default"/>
+          <w:b w:val="0"/>
+          <w:bCs w:val="0"/>
+        </w:rPr>
+        <w:t>、</w:t>
+      </w:r>
+      <w:r>
+        <w:rPr>
+          <w:rFonts w:hint="default"/>
+          <w:b w:val="0"/>
+          <w:bCs w:val="0"/>
+        </w:rPr>
+        <w:t>read 大多数会阻塞的系统调用</w:t>
+      </w:r>
+    </w:p>
+    <w:p>
+      <w:pPr>
+        <w:ind w:firstLine="420" w:firstLineChars="0"/>
+        <w:rPr>
+          <w:rFonts w:hint="default"/>
+          <w:b w:val="0"/>
+          <w:bCs w:val="0"/>
+        </w:rPr>
+      </w:pPr>
+      <w:r>
+        <w:rPr>
+          <w:rFonts w:hint="default"/>
+          <w:b w:val="0"/>
+          <w:bCs w:val="0"/>
+        </w:rPr>
+        <w:t>通过man pthreads查看那些取消点</w:t>
+      </w:r>
+    </w:p>
+    <w:p>
+      <w:pPr>
+        <w:pStyle w:val="4"/>
+        <w:rPr>
+          <w:rFonts w:hint="default"/>
+        </w:rPr>
+      </w:pPr>
+      <w:r>
+        <w:rPr>
+          <w:rFonts w:hint="default"/>
+        </w:rPr>
+        <w:t>－向线程发送信号</w:t>
+      </w:r>
+    </w:p>
+    <w:p>
+      <w:pPr>
+        <w:pStyle w:val="4"/>
+        <w:rPr>
+          <w:rFonts w:hint="default"/>
+        </w:rPr>
+      </w:pPr>
+      <w:r>
+        <w:rPr>
+          <w:rFonts w:hint="default"/>
+        </w:rPr>
+        <w:t>－清除操作</w:t>
+      </w:r>
+    </w:p>
+    <w:p>
+      <w:pPr>
+        <w:rPr>
+          <w:rFonts w:hint="default"/>
+        </w:rPr>
+      </w:pPr>
+    </w:p>
+    <w:p>
+      <w:pPr>
+        <w:rPr>
+          <w:rFonts w:hint="default"/>
+        </w:rPr>
+      </w:pPr>
+    </w:p>
     <w:sectPr>
       <w:pgSz w:w="11906" w:h="16838"/>
       <w:pgMar w:top="1440" w:right="1800" w:bottom="1440" w:left="1800" w:header="851" w:footer="992" w:gutter="0"/>
@@ -615,6 +1710,41 @@
     </w:sectPr>
   </w:body>
 </w:document>
+</file>
+
+<file path=word/numbering.xml><?xml version="1.0" encoding="utf-8"?>
+<w:numbering xmlns:wpc="http://schemas.microsoft.com/office/word/2010/wordprocessingCanvas" xmlns:mc="http://schemas.openxmlformats.org/markup-compatibility/2006" xmlns:o="urn:schemas-microsoft-com:office:office" xmlns:r="http://schemas.openxmlformats.org/officeDocument/2006/relationships" xmlns:m="http://schemas.openxmlformats.org/officeDocument/2006/math" xmlns:v="urn:schemas-microsoft-com:vml" xmlns:wp14="http://schemas.microsoft.com/office/word/2010/wordprocessingDrawing" xmlns:wp="http://schemas.openxmlformats.org/drawingml/2006/wordprocessingDrawing" xmlns:w10="urn:schemas-microsoft-com:office:word" xmlns:w="http://schemas.openxmlformats.org/wordprocessingml/2006/main" xmlns:w14="http://schemas.microsoft.com/office/word/2010/wordml" xmlns:wpg="http://schemas.microsoft.com/office/word/2010/wordprocessingGroup" xmlns:wpi="http://schemas.microsoft.com/office/word/2010/wordprocessingInk" xmlns:wne="http://schemas.microsoft.com/office/word/2006/wordml" xmlns:wps="http://schemas.microsoft.com/office/word/2010/wordprocessingShape" mc:Ignorable="w14 wp14">
+  <w:abstractNum w:abstractNumId="1531647293">
+    <w:nsid w:val="5B4B153D"/>
+    <w:multiLevelType w:val="singleLevel"/>
+    <w:tmpl w:val="5B4B153D"/>
+    <w:lvl w:ilvl="0" w:tentative="1">
+      <w:start w:val="1"/>
+      <w:numFmt w:val="decimal"/>
+      <w:suff w:val="nothing"/>
+      <w:lvlText w:val="%1、"/>
+      <w:lvlJc w:val="left"/>
+    </w:lvl>
+  </w:abstractNum>
+  <w:abstractNum w:abstractNumId="1531645446">
+    <w:nsid w:val="5B4B0E06"/>
+    <w:multiLevelType w:val="singleLevel"/>
+    <w:tmpl w:val="5B4B0E06"/>
+    <w:lvl w:ilvl="0" w:tentative="1">
+      <w:start w:val="1"/>
+      <w:numFmt w:val="decimal"/>
+      <w:suff w:val="nothing"/>
+      <w:lvlText w:val="%1、"/>
+      <w:lvlJc w:val="left"/>
+    </w:lvl>
+  </w:abstractNum>
+  <w:num w:numId="1">
+    <w:abstractNumId w:val="1531645446"/>
+  </w:num>
+  <w:num w:numId="2">
+    <w:abstractNumId w:val="1531647293"/>
+  </w:num>
+</w:numbering>
 </file>
 
 <file path=word/styles.xml><?xml version="1.0" encoding="utf-8"?>

</xml_diff>